<commit_message>
Finished create plugs DoubleSwitch
</commit_message>
<xml_diff>
--- a/app/Components/Components/bin/Debug/Ермоленко_Евгений_Lab1.docx
+++ b/app/Components/Components/bin/Debug/Ермоленко_Евгений_Lab1.docx
@@ -2,20 +2,6 @@
 <file path=word/document.xml><?xml version="1.0" encoding="utf-8"?>
 <w:document xmlns:ve="http://schemas.openxmlformats.org/markup-compatibility/2006" xmlns:o="urn:schemas-microsoft-com:office:office" xmlns:r="http://schemas.openxmlformats.org/officeDocument/2006/relationships" xmlns:m="http://schemas.openxmlformats.org/officeDocument/2006/math" xmlns:v="urn:schemas-microsoft-com:vml" xmlns:wp="http://schemas.openxmlformats.org/drawingml/2006/wordprocessingDrawing" xmlns:w10="urn:schemas-microsoft-com:office:word" xmlns:w="http://schemas.openxmlformats.org/wordprocessingml/2006/main" xmlns:wne="http://schemas.microsoft.com/office/word/2006/wordml" xmlns:a="http://schemas.openxmlformats.org/drawingml/2006/main" xmlns:c="http://schemas.openxmlformats.org/drawingml/2006/chart">
   <w:body>
-    <w:p>
-      <w:pPr>
-        <w:rPr>
-          <w:rFonts/>
-          <w:sz w:val="28"/>
-          <w:szCs w:val="28"/>
-          <w:color w:val="000000"/>
-          <w:kern w:val="28"/>
-        </w:rPr>
-        <w:spacing w:line="310"/>
-        <w:ind w:firstLine="855"/>
-        <w:jc w:val="both"/>
-      </w:pPr>
-    </w:p>
     <w:p>
       <w:pPr>
         <w:rPr>
@@ -35,12 +21,12 @@
       <w:pgMar w:top="1440" w:right="1440" w:bottom="1440" w:left="1440" w:header="708" w:footer="708" w:gutter="0"/>
       <w:cols w:space="708"/>
       <w:docGrid w:linePitch="360"/>
-      <w:headerReference w:type="even" r:id="R69385bf43a7c4af3"/>
-      <w:headerReference w:type="first" r:id="R5378d56cf1dc414b"/>
-      <w:headerReference w:type="default" r:id="R39e6dd666bed43da"/>
-      <w:footerReference w:type="even" r:id="Rc8152da9fa414d4f"/>
-      <w:footerReference w:type="first" r:id="Ra8991175574d46e8"/>
-      <w:footerReference w:type="default" r:id="R9c411bb7b2a74dd7"/>
+      <w:headerReference w:type="even" r:id="Rd6a3dbc8094c449c"/>
+      <w:headerReference w:type="first" r:id="Ra393a9f21dd04968"/>
+      <w:headerReference w:type="default" r:id="R73875f1f45914c29"/>
+      <w:footerReference w:type="even" r:id="R4f144bfe97cc4921"/>
+      <w:footerReference w:type="first" r:id="R55008f3b06ed4fc9"/>
+      <w:footerReference w:type="default" r:id="Rb9aaaef8fc9e4581"/>
       <w:titlePg/>
     </w:sectPr>
   </w:body>

</xml_diff>

<commit_message>
Finished draw wires and moving elements
</commit_message>
<xml_diff>
--- a/app/Components/Components/bin/Debug/Ермоленко_Евгений_Lab1.docx
+++ b/app/Components/Components/bin/Debug/Ермоленко_Евгений_Lab1.docx
@@ -2,6 +2,24 @@
 <file path=word/document.xml><?xml version="1.0" encoding="utf-8"?>
 <w:document xmlns:ve="http://schemas.openxmlformats.org/markup-compatibility/2006" xmlns:o="urn:schemas-microsoft-com:office:office" xmlns:r="http://schemas.openxmlformats.org/officeDocument/2006/relationships" xmlns:m="http://schemas.openxmlformats.org/officeDocument/2006/math" xmlns:v="urn:schemas-microsoft-com:vml" xmlns:wp="http://schemas.openxmlformats.org/drawingml/2006/wordprocessingDrawing" xmlns:w10="urn:schemas-microsoft-com:office:word" xmlns:w="http://schemas.openxmlformats.org/wordprocessingml/2006/main" xmlns:wne="http://schemas.microsoft.com/office/word/2006/wordml" xmlns:a="http://schemas.openxmlformats.org/drawingml/2006/main" xmlns:c="http://schemas.openxmlformats.org/drawingml/2006/chart">
   <w:body>
+    <w:p>
+      <w:pPr>
+        <w:spacing w:line="310"/>
+        <w:ind w:firstLine="855"/>
+        <w:jc w:val="both"/>
+      </w:pPr>
+      <w:r>
+        <w:rPr>
+          <w:lang w:val="ru-RU"/>
+          <w:rFonts w:ascii="Times New Roman" w:hAnsi="Times New Roman" w:cs="Times New Roman" w:eastAsia="Times New Roman"/>
+          <w:sz w:val="28"/>
+          <w:szCs w:val="28"/>
+          <w:color w:val="000000"/>
+          <w:kern w:val="28"/>
+        </w:rPr>
+        <w:t xml:space="preserve">На схему был добавлен двойной переключатель. На схему был добавлен двойной переключатель. </w:t>
+      </w:r>
+    </w:p>
     <w:p>
       <w:pPr>
         <w:rPr>
@@ -16,17 +34,35 @@
         <w:jc w:val="both"/>
       </w:pPr>
     </w:p>
+    <w:p>
+      <w:pPr>
+        <w:spacing w:line="310"/>
+        <w:ind w:firstLine="855"/>
+        <w:jc w:val="both"/>
+      </w:pPr>
+      <w:r>
+        <w:rPr>
+          <w:lang w:val="ru-RU"/>
+          <w:rFonts w:ascii="Times New Roman" w:hAnsi="Times New Roman" w:cs="Times New Roman" w:eastAsia="Times New Roman"/>
+          <w:sz w:val="28"/>
+          <w:szCs w:val="28"/>
+          <w:color w:val="000000"/>
+          <w:kern w:val="28"/>
+        </w:rPr>
+        <w:t xml:space="preserve">На схему был добавлен амперметр. </w:t>
+      </w:r>
+    </w:p>
     <w:sectPr>
       <w:pgSz w:w="11906" w:h="16838"/>
       <w:pgMar w:top="1440" w:right="1440" w:bottom="1440" w:left="1440" w:header="708" w:footer="708" w:gutter="0"/>
       <w:cols w:space="708"/>
       <w:docGrid w:linePitch="360"/>
-      <w:headerReference w:type="even" r:id="Rd6a3dbc8094c449c"/>
-      <w:headerReference w:type="first" r:id="Ra393a9f21dd04968"/>
-      <w:headerReference w:type="default" r:id="R73875f1f45914c29"/>
-      <w:footerReference w:type="even" r:id="R4f144bfe97cc4921"/>
-      <w:footerReference w:type="first" r:id="R55008f3b06ed4fc9"/>
-      <w:footerReference w:type="default" r:id="Rb9aaaef8fc9e4581"/>
+      <w:headerReference w:type="even" r:id="R8d1ee3042f904fcd"/>
+      <w:headerReference w:type="first" r:id="R95c5aa9e10f04fab"/>
+      <w:headerReference w:type="default" r:id="Rcc8742eb861645ab"/>
+      <w:footerReference w:type="even" r:id="R4039c4a711724982"/>
+      <w:footerReference w:type="first" r:id="R4ea6fc85f78a4938"/>
+      <w:footerReference w:type="default" r:id="Ra6a2d0c0d64c478a"/>
       <w:titlePg/>
     </w:sectPr>
   </w:body>

</xml_diff>

<commit_message>
Attached software implementation of the connection elements
</commit_message>
<xml_diff>
--- a/app/Components/Components/bin/Debug/Ермоленко_Евгений_Lab1.docx
+++ b/app/Components/Components/bin/Debug/Ермоленко_Евгений_Lab1.docx
@@ -17,7 +17,7 @@
           <w:color w:val="000000"/>
           <w:kern w:val="28"/>
         </w:rPr>
-        <w:t xml:space="preserve">На схему был добавлен двойной переключатель. На схему был добавлен двойной переключатель. </w:t>
+        <w:t xml:space="preserve">На схему был добавлен амперметр. На схему был добавлен проводник. На схему был добавлен резистор. </w:t>
       </w:r>
     </w:p>
     <w:p>
@@ -34,35 +34,17 @@
         <w:jc w:val="both"/>
       </w:pPr>
     </w:p>
-    <w:p>
-      <w:pPr>
-        <w:spacing w:line="310"/>
-        <w:ind w:firstLine="855"/>
-        <w:jc w:val="both"/>
-      </w:pPr>
-      <w:r>
-        <w:rPr>
-          <w:lang w:val="ru-RU"/>
-          <w:rFonts w:ascii="Times New Roman" w:hAnsi="Times New Roman" w:cs="Times New Roman" w:eastAsia="Times New Roman"/>
-          <w:sz w:val="28"/>
-          <w:szCs w:val="28"/>
-          <w:color w:val="000000"/>
-          <w:kern w:val="28"/>
-        </w:rPr>
-        <w:t xml:space="preserve">На схему был добавлен амперметр. </w:t>
-      </w:r>
-    </w:p>
     <w:sectPr>
       <w:pgSz w:w="11906" w:h="16838"/>
       <w:pgMar w:top="1440" w:right="1440" w:bottom="1440" w:left="1440" w:header="708" w:footer="708" w:gutter="0"/>
       <w:cols w:space="708"/>
       <w:docGrid w:linePitch="360"/>
-      <w:headerReference w:type="even" r:id="R8d1ee3042f904fcd"/>
-      <w:headerReference w:type="first" r:id="R95c5aa9e10f04fab"/>
-      <w:headerReference w:type="default" r:id="Rcc8742eb861645ab"/>
-      <w:footerReference w:type="even" r:id="R4039c4a711724982"/>
-      <w:footerReference w:type="first" r:id="R4ea6fc85f78a4938"/>
-      <w:footerReference w:type="default" r:id="Ra6a2d0c0d64c478a"/>
+      <w:headerReference w:type="even" r:id="R0a97109aad6a44f0"/>
+      <w:headerReference w:type="first" r:id="Re922061a527c4fe1"/>
+      <w:headerReference w:type="default" r:id="R9ec42bf9581f4e96"/>
+      <w:footerReference w:type="even" r:id="R7d0c4d680d424fa2"/>
+      <w:footerReference w:type="first" r:id="R430643c15c874481"/>
+      <w:footerReference w:type="default" r:id="R0fc26e7bbf7a445c"/>
       <w:titlePg/>
     </w:sectPr>
   </w:body>

</xml_diff>

<commit_message>
Adding elements with place
</commit_message>
<xml_diff>
--- a/app/Components/Components/bin/Debug/Ермоленко_Евгений_Lab1.docx
+++ b/app/Components/Components/bin/Debug/Ермоленко_Евгений_Lab1.docx
@@ -17,7 +17,7 @@
           <w:color w:val="000000"/>
           <w:kern w:val="28"/>
         </w:rPr>
-        <w:t xml:space="preserve">На схему был добавлен амперметр. На схему был добавлен проводник. На схему был добавлен резистор. </w:t>
+        <w:t xml:space="preserve">На схему был добавлен источник напряжения. </w:t>
       </w:r>
     </w:p>
     <w:p>
@@ -39,12 +39,12 @@
       <w:pgMar w:top="1440" w:right="1440" w:bottom="1440" w:left="1440" w:header="708" w:footer="708" w:gutter="0"/>
       <w:cols w:space="708"/>
       <w:docGrid w:linePitch="360"/>
-      <w:headerReference w:type="even" r:id="R0a97109aad6a44f0"/>
-      <w:headerReference w:type="first" r:id="Re922061a527c4fe1"/>
-      <w:headerReference w:type="default" r:id="R9ec42bf9581f4e96"/>
-      <w:footerReference w:type="even" r:id="R7d0c4d680d424fa2"/>
-      <w:footerReference w:type="first" r:id="R430643c15c874481"/>
-      <w:footerReference w:type="default" r:id="R0fc26e7bbf7a445c"/>
+      <w:headerReference w:type="even" r:id="R765d448898ec45ea"/>
+      <w:headerReference w:type="first" r:id="Rdcca5b6cefcf4aa8"/>
+      <w:headerReference w:type="default" r:id="Re43d21be28b1488d"/>
+      <w:footerReference w:type="even" r:id="R9b8f68ac5f2c4b66"/>
+      <w:footerReference w:type="first" r:id="R9aaff1ad192b4497"/>
+      <w:footerReference w:type="default" r:id="R82ceeb19110241fa"/>
       <w:titlePg/>
     </w:sectPr>
   </w:body>

</xml_diff>

<commit_message>
Added panel for elements
</commit_message>
<xml_diff>
--- a/app/Components/Components/bin/Debug/Ермоленко_Евгений_Lab1.docx
+++ b/app/Components/Components/bin/Debug/Ермоленко_Евгений_Lab1.docx
@@ -17,7 +17,7 @@
           <w:color w:val="000000"/>
           <w:kern w:val="28"/>
         </w:rPr>
-        <w:t xml:space="preserve">На схему был добавлен источник напряжения. </w:t>
+        <w:t xml:space="preserve">На схему был добавлен амперметр. На схему был добавлен вольтметр. На схему был добавлен вольтметр. На схему был добавлен вольтметр. На схему был добавлен вольтметр. На схему был добавлен вольтметр. На схему был добавлен вольтметр. На схему был добавлен вольтметр. На схему был добавлен вольтметр. На схему был добавлен вольтметр. На схему был добавлен вольтметр. </w:t>
       </w:r>
     </w:p>
     <w:p>
@@ -39,12 +39,12 @@
       <w:pgMar w:top="1440" w:right="1440" w:bottom="1440" w:left="1440" w:header="708" w:footer="708" w:gutter="0"/>
       <w:cols w:space="708"/>
       <w:docGrid w:linePitch="360"/>
-      <w:headerReference w:type="even" r:id="R765d448898ec45ea"/>
-      <w:headerReference w:type="first" r:id="Rdcca5b6cefcf4aa8"/>
-      <w:headerReference w:type="default" r:id="Re43d21be28b1488d"/>
-      <w:footerReference w:type="even" r:id="R9b8f68ac5f2c4b66"/>
-      <w:footerReference w:type="first" r:id="R9aaff1ad192b4497"/>
-      <w:footerReference w:type="default" r:id="R82ceeb19110241fa"/>
+      <w:headerReference w:type="even" r:id="R8c8f7940762c42d4"/>
+      <w:headerReference w:type="first" r:id="R732b71f1a62d4882"/>
+      <w:headerReference w:type="default" r:id="R61e5209e6f464060"/>
+      <w:footerReference w:type="even" r:id="R4377cf2100404ab3"/>
+      <w:footerReference w:type="first" r:id="Rf45c1d47ca504107"/>
+      <w:footerReference w:type="default" r:id="R97a8cc5014ac4a1a"/>
       <w:titlePg/>
     </w:sectPr>
   </w:body>

</xml_diff>